<commit_message>
Añadidos elementos al analisis de los algoritmos.
</commit_message>
<xml_diff>
--- a/analisis algoritmos.docx
+++ b/analisis algoritmos.docx
@@ -47,13 +47,1323 @@
       <w:proofErr w:type="spellEnd"/>
     </w:p>
     <w:p>
-      <w:proofErr w:type="spellStart"/>
-      <w:r>
+      <w:pPr>
+        <w:rPr>
+          <w:b/>
+        </w:rPr>
+      </w:pPr>
+      <w:proofErr w:type="spellStart"/>
+      <w:r>
+        <w:rPr>
+          <w:b/>
+        </w:rPr>
         <w:t>ShellSort</w:t>
       </w:r>
       <w:proofErr w:type="spellEnd"/>
     </w:p>
+    <w:p>
+      <w:r>
+        <w:t xml:space="preserve">El algoritmo </w:t>
+      </w:r>
+      <w:proofErr w:type="spellStart"/>
+      <w:r>
+        <w:t>ShellSort</w:t>
+      </w:r>
+      <w:proofErr w:type="spellEnd"/>
+      <w:r>
+        <w:t xml:space="preserve"> su forma de ordenar es tomando parejas, comparando y ordenado. Cada pareja se toma en diferentes intervalos del vector como se muestra en la </w:t>
+      </w:r>
+      <w:r>
+        <w:rPr>
+          <w:b/>
+        </w:rPr>
+        <w:t>imagen 1</w:t>
+      </w:r>
+      <w:r>
+        <w:t>.</w:t>
+      </w:r>
+    </w:p>
+    <w:p>
+      <w:r>
+        <w:rPr>
+          <w:noProof/>
+        </w:rPr>
+        <w:drawing>
+          <wp:inline distT="0" distB="0" distL="0" distR="0" wp14:anchorId="06073EF2" wp14:editId="7F0F466B">
+            <wp:extent cx="3657600" cy="2943225"/>
+            <wp:effectExtent l="0" t="0" r="0" b="9525"/>
+            <wp:docPr id="2" name="Imagen 2"/>
+            <wp:cNvGraphicFramePr>
+              <a:graphicFrameLocks xmlns:a="http://schemas.openxmlformats.org/drawingml/2006/main" noChangeAspect="1"/>
+            </wp:cNvGraphicFramePr>
+            <a:graphic xmlns:a="http://schemas.openxmlformats.org/drawingml/2006/main">
+              <a:graphicData uri="http://schemas.openxmlformats.org/drawingml/2006/picture">
+                <pic:pic xmlns:pic="http://schemas.openxmlformats.org/drawingml/2006/picture">
+                  <pic:nvPicPr>
+                    <pic:cNvPr id="1" name=""/>
+                    <pic:cNvPicPr/>
+                  </pic:nvPicPr>
+                  <pic:blipFill>
+                    <a:blip r:embed="rId5"/>
+                    <a:stretch>
+                      <a:fillRect/>
+                    </a:stretch>
+                  </pic:blipFill>
+                  <pic:spPr>
+                    <a:xfrm>
+                      <a:off x="0" y="0"/>
+                      <a:ext cx="3657600" cy="2943225"/>
+                    </a:xfrm>
+                    <a:prstGeom prst="rect">
+                      <a:avLst/>
+                    </a:prstGeom>
+                  </pic:spPr>
+                </pic:pic>
+              </a:graphicData>
+            </a:graphic>
+          </wp:inline>
+        </w:drawing>
+      </w:r>
+    </w:p>
+    <w:p>
+      <w:r>
+        <w:rPr>
+          <w:noProof/>
+        </w:rPr>
+        <w:drawing>
+          <wp:inline distT="0" distB="0" distL="0" distR="0" wp14:anchorId="124CDD93" wp14:editId="2279D76A">
+            <wp:extent cx="3467100" cy="704850"/>
+            <wp:effectExtent l="0" t="0" r="0" b="0"/>
+            <wp:docPr id="3" name="Imagen 3"/>
+            <wp:cNvGraphicFramePr>
+              <a:graphicFrameLocks xmlns:a="http://schemas.openxmlformats.org/drawingml/2006/main" noChangeAspect="1"/>
+            </wp:cNvGraphicFramePr>
+            <a:graphic xmlns:a="http://schemas.openxmlformats.org/drawingml/2006/main">
+              <a:graphicData uri="http://schemas.openxmlformats.org/drawingml/2006/picture">
+                <pic:pic xmlns:pic="http://schemas.openxmlformats.org/drawingml/2006/picture">
+                  <pic:nvPicPr>
+                    <pic:cNvPr id="1" name=""/>
+                    <pic:cNvPicPr/>
+                  </pic:nvPicPr>
+                  <pic:blipFill>
+                    <a:blip r:embed="rId6"/>
+                    <a:stretch>
+                      <a:fillRect/>
+                    </a:stretch>
+                  </pic:blipFill>
+                  <pic:spPr>
+                    <a:xfrm>
+                      <a:off x="0" y="0"/>
+                      <a:ext cx="3467100" cy="704850"/>
+                    </a:xfrm>
+                    <a:prstGeom prst="rect">
+                      <a:avLst/>
+                    </a:prstGeom>
+                  </pic:spPr>
+                </pic:pic>
+              </a:graphicData>
+            </a:graphic>
+          </wp:inline>
+        </w:drawing>
+      </w:r>
+    </w:p>
+    <w:p>
+      <w:r>
+        <w:rPr>
+          <w:noProof/>
+        </w:rPr>
+        <w:drawing>
+          <wp:inline distT="0" distB="0" distL="0" distR="0" wp14:anchorId="5860A1A5" wp14:editId="6ED804BA">
+            <wp:extent cx="3543300" cy="1876425"/>
+            <wp:effectExtent l="0" t="0" r="0" b="9525"/>
+            <wp:docPr id="4" name="Imagen 4"/>
+            <wp:cNvGraphicFramePr>
+              <a:graphicFrameLocks xmlns:a="http://schemas.openxmlformats.org/drawingml/2006/main" noChangeAspect="1"/>
+            </wp:cNvGraphicFramePr>
+            <a:graphic xmlns:a="http://schemas.openxmlformats.org/drawingml/2006/main">
+              <a:graphicData uri="http://schemas.openxmlformats.org/drawingml/2006/picture">
+                <pic:pic xmlns:pic="http://schemas.openxmlformats.org/drawingml/2006/picture">
+                  <pic:nvPicPr>
+                    <pic:cNvPr id="1" name=""/>
+                    <pic:cNvPicPr/>
+                  </pic:nvPicPr>
+                  <pic:blipFill>
+                    <a:blip r:embed="rId7"/>
+                    <a:stretch>
+                      <a:fillRect/>
+                    </a:stretch>
+                  </pic:blipFill>
+                  <pic:spPr>
+                    <a:xfrm>
+                      <a:off x="0" y="0"/>
+                      <a:ext cx="3543300" cy="1876425"/>
+                    </a:xfrm>
+                    <a:prstGeom prst="rect">
+                      <a:avLst/>
+                    </a:prstGeom>
+                  </pic:spPr>
+                </pic:pic>
+              </a:graphicData>
+            </a:graphic>
+          </wp:inline>
+        </w:drawing>
+      </w:r>
+    </w:p>
+    <w:p>
+      <w:r>
+        <w:rPr>
+          <w:noProof/>
+        </w:rPr>
+        <w:lastRenderedPageBreak/>
+        <w:drawing>
+          <wp:inline distT="0" distB="0" distL="0" distR="0" wp14:anchorId="0AA7402B" wp14:editId="5E5995AB">
+            <wp:extent cx="3429000" cy="628650"/>
+            <wp:effectExtent l="0" t="0" r="0" b="0"/>
+            <wp:docPr id="5" name="Imagen 5"/>
+            <wp:cNvGraphicFramePr>
+              <a:graphicFrameLocks xmlns:a="http://schemas.openxmlformats.org/drawingml/2006/main" noChangeAspect="1"/>
+            </wp:cNvGraphicFramePr>
+            <a:graphic xmlns:a="http://schemas.openxmlformats.org/drawingml/2006/main">
+              <a:graphicData uri="http://schemas.openxmlformats.org/drawingml/2006/picture">
+                <pic:pic xmlns:pic="http://schemas.openxmlformats.org/drawingml/2006/picture">
+                  <pic:nvPicPr>
+                    <pic:cNvPr id="1" name=""/>
+                    <pic:cNvPicPr/>
+                  </pic:nvPicPr>
+                  <pic:blipFill>
+                    <a:blip r:embed="rId8"/>
+                    <a:stretch>
+                      <a:fillRect/>
+                    </a:stretch>
+                  </pic:blipFill>
+                  <pic:spPr>
+                    <a:xfrm>
+                      <a:off x="0" y="0"/>
+                      <a:ext cx="3429000" cy="628650"/>
+                    </a:xfrm>
+                    <a:prstGeom prst="rect">
+                      <a:avLst/>
+                    </a:prstGeom>
+                  </pic:spPr>
+                </pic:pic>
+              </a:graphicData>
+            </a:graphic>
+          </wp:inline>
+        </w:drawing>
+      </w:r>
+    </w:p>
+    <w:p>
+      <w:r>
+        <w:rPr>
+          <w:noProof/>
+        </w:rPr>
+        <w:drawing>
+          <wp:inline distT="0" distB="0" distL="0" distR="0" wp14:anchorId="5497520D" wp14:editId="798E8E1B">
+            <wp:extent cx="3381375" cy="6143625"/>
+            <wp:effectExtent l="0" t="0" r="9525" b="9525"/>
+            <wp:docPr id="6" name="Imagen 6"/>
+            <wp:cNvGraphicFramePr>
+              <a:graphicFrameLocks xmlns:a="http://schemas.openxmlformats.org/drawingml/2006/main" noChangeAspect="1"/>
+            </wp:cNvGraphicFramePr>
+            <a:graphic xmlns:a="http://schemas.openxmlformats.org/drawingml/2006/main">
+              <a:graphicData uri="http://schemas.openxmlformats.org/drawingml/2006/picture">
+                <pic:pic xmlns:pic="http://schemas.openxmlformats.org/drawingml/2006/picture">
+                  <pic:nvPicPr>
+                    <pic:cNvPr id="1" name=""/>
+                    <pic:cNvPicPr/>
+                  </pic:nvPicPr>
+                  <pic:blipFill>
+                    <a:blip r:embed="rId9"/>
+                    <a:stretch>
+                      <a:fillRect/>
+                    </a:stretch>
+                  </pic:blipFill>
+                  <pic:spPr>
+                    <a:xfrm>
+                      <a:off x="0" y="0"/>
+                      <a:ext cx="3381375" cy="6143625"/>
+                    </a:xfrm>
+                    <a:prstGeom prst="rect">
+                      <a:avLst/>
+                    </a:prstGeom>
+                  </pic:spPr>
+                </pic:pic>
+              </a:graphicData>
+            </a:graphic>
+          </wp:inline>
+        </w:drawing>
+      </w:r>
+    </w:p>
+    <w:p>
+      <w:r>
+        <w:t>Imagen 1.</w:t>
+      </w:r>
+    </w:p>
+    <w:p>
+      <w:r>
+        <w:t>No podemos usar ninguna estrategia de divide y vencerás, es decir, particionando el problema, pues al unir las pequeñas soluciones, tendríamos nuevamente que recorrer todos los datos, pues la comparación se hace de a parejas como se muestra en el siguiente código en java.</w:t>
+      </w:r>
+    </w:p>
     <w:p/>
+    <w:p>
+      <w:pPr>
+        <w:autoSpaceDE w:val="0"/>
+        <w:autoSpaceDN w:val="0"/>
+        <w:adjustRightInd w:val="0"/>
+        <w:spacing w:after="0" w:line="240" w:lineRule="auto"/>
+        <w:rPr>
+          <w:rFonts w:ascii="Consolas" w:hAnsi="Consolas" w:cs="Consolas"/>
+          <w:sz w:val="20"/>
+          <w:szCs w:val="20"/>
+        </w:rPr>
+      </w:pPr>
+      <w:proofErr w:type="spellStart"/>
+      <w:r>
+        <w:rPr>
+          <w:rFonts w:ascii="Consolas" w:hAnsi="Consolas" w:cs="Consolas"/>
+          <w:b/>
+          <w:bCs/>
+          <w:color w:val="7F0055"/>
+          <w:sz w:val="20"/>
+          <w:szCs w:val="20"/>
+        </w:rPr>
+        <w:lastRenderedPageBreak/>
+        <w:t>public</w:t>
+      </w:r>
+      <w:proofErr w:type="spellEnd"/>
+      <w:r>
+        <w:rPr>
+          <w:rFonts w:ascii="Consolas" w:hAnsi="Consolas" w:cs="Consolas"/>
+          <w:color w:val="000000"/>
+          <w:sz w:val="20"/>
+          <w:szCs w:val="20"/>
+        </w:rPr>
+        <w:t xml:space="preserve"> </w:t>
+      </w:r>
+      <w:r>
+        <w:rPr>
+          <w:rFonts w:ascii="Consolas" w:hAnsi="Consolas" w:cs="Consolas"/>
+          <w:b/>
+          <w:bCs/>
+          <w:color w:val="7F0055"/>
+          <w:sz w:val="20"/>
+          <w:szCs w:val="20"/>
+        </w:rPr>
+        <w:t>final</w:t>
+      </w:r>
+      <w:r>
+        <w:rPr>
+          <w:rFonts w:ascii="Consolas" w:hAnsi="Consolas" w:cs="Consolas"/>
+          <w:color w:val="000000"/>
+          <w:sz w:val="20"/>
+          <w:szCs w:val="20"/>
+        </w:rPr>
+        <w:t xml:space="preserve"> </w:t>
+      </w:r>
+      <w:proofErr w:type="spellStart"/>
+      <w:proofErr w:type="gramStart"/>
+      <w:r>
+        <w:rPr>
+          <w:rFonts w:ascii="Consolas" w:hAnsi="Consolas" w:cs="Consolas"/>
+          <w:color w:val="000000"/>
+          <w:sz w:val="20"/>
+          <w:szCs w:val="20"/>
+        </w:rPr>
+        <w:t>String</w:t>
+      </w:r>
+      <w:proofErr w:type="spellEnd"/>
+      <w:r>
+        <w:rPr>
+          <w:rFonts w:ascii="Consolas" w:hAnsi="Consolas" w:cs="Consolas"/>
+          <w:color w:val="000000"/>
+          <w:sz w:val="20"/>
+          <w:szCs w:val="20"/>
+        </w:rPr>
+        <w:t>[</w:t>
+      </w:r>
+      <w:proofErr w:type="gramEnd"/>
+      <w:r>
+        <w:rPr>
+          <w:rFonts w:ascii="Consolas" w:hAnsi="Consolas" w:cs="Consolas"/>
+          <w:color w:val="000000"/>
+          <w:sz w:val="20"/>
+          <w:szCs w:val="20"/>
+        </w:rPr>
+        <w:t xml:space="preserve">] </w:t>
+      </w:r>
+      <w:proofErr w:type="spellStart"/>
+      <w:r>
+        <w:rPr>
+          <w:rFonts w:ascii="Consolas" w:hAnsi="Consolas" w:cs="Consolas"/>
+          <w:color w:val="000000"/>
+          <w:sz w:val="20"/>
+          <w:szCs w:val="20"/>
+        </w:rPr>
+        <w:t>sort</w:t>
+      </w:r>
+      <w:proofErr w:type="spellEnd"/>
+      <w:r>
+        <w:rPr>
+          <w:rFonts w:ascii="Consolas" w:hAnsi="Consolas" w:cs="Consolas"/>
+          <w:color w:val="000000"/>
+          <w:sz w:val="20"/>
+          <w:szCs w:val="20"/>
+        </w:rPr>
+        <w:t>(</w:t>
+      </w:r>
+      <w:r>
+        <w:rPr>
+          <w:rFonts w:ascii="Consolas" w:hAnsi="Consolas" w:cs="Consolas"/>
+          <w:b/>
+          <w:bCs/>
+          <w:color w:val="7F0055"/>
+          <w:sz w:val="20"/>
+          <w:szCs w:val="20"/>
+        </w:rPr>
+        <w:t>final</w:t>
+      </w:r>
+      <w:r>
+        <w:rPr>
+          <w:rFonts w:ascii="Consolas" w:hAnsi="Consolas" w:cs="Consolas"/>
+          <w:color w:val="000000"/>
+          <w:sz w:val="20"/>
+          <w:szCs w:val="20"/>
+        </w:rPr>
+        <w:t xml:space="preserve"> </w:t>
+      </w:r>
+      <w:proofErr w:type="spellStart"/>
+      <w:r>
+        <w:rPr>
+          <w:rFonts w:ascii="Consolas" w:hAnsi="Consolas" w:cs="Consolas"/>
+          <w:color w:val="000000"/>
+          <w:sz w:val="20"/>
+          <w:szCs w:val="20"/>
+        </w:rPr>
+        <w:t>String</w:t>
+      </w:r>
+      <w:proofErr w:type="spellEnd"/>
+      <w:r>
+        <w:rPr>
+          <w:rFonts w:ascii="Consolas" w:hAnsi="Consolas" w:cs="Consolas"/>
+          <w:color w:val="000000"/>
+          <w:sz w:val="20"/>
+          <w:szCs w:val="20"/>
+        </w:rPr>
+        <w:t>[] cadena)</w:t>
+      </w:r>
+    </w:p>
+    <w:p>
+      <w:pPr>
+        <w:autoSpaceDE w:val="0"/>
+        <w:autoSpaceDN w:val="0"/>
+        <w:adjustRightInd w:val="0"/>
+        <w:spacing w:after="0" w:line="240" w:lineRule="auto"/>
+        <w:rPr>
+          <w:rFonts w:ascii="Consolas" w:hAnsi="Consolas" w:cs="Consolas"/>
+          <w:sz w:val="20"/>
+          <w:szCs w:val="20"/>
+        </w:rPr>
+      </w:pPr>
+      <w:r>
+        <w:rPr>
+          <w:rFonts w:ascii="Consolas" w:hAnsi="Consolas" w:cs="Consolas"/>
+          <w:color w:val="000000"/>
+          <w:sz w:val="20"/>
+          <w:szCs w:val="20"/>
+        </w:rPr>
+        <w:t xml:space="preserve">    {</w:t>
+      </w:r>
+    </w:p>
+    <w:p>
+      <w:pPr>
+        <w:autoSpaceDE w:val="0"/>
+        <w:autoSpaceDN w:val="0"/>
+        <w:adjustRightInd w:val="0"/>
+        <w:spacing w:after="0" w:line="240" w:lineRule="auto"/>
+        <w:rPr>
+          <w:rFonts w:ascii="Consolas" w:hAnsi="Consolas" w:cs="Consolas"/>
+          <w:sz w:val="20"/>
+          <w:szCs w:val="20"/>
+        </w:rPr>
+      </w:pPr>
+      <w:r>
+        <w:rPr>
+          <w:rFonts w:ascii="Consolas" w:hAnsi="Consolas" w:cs="Consolas"/>
+          <w:color w:val="000000"/>
+          <w:sz w:val="20"/>
+          <w:szCs w:val="20"/>
+        </w:rPr>
+        <w:t xml:space="preserve">        </w:t>
+      </w:r>
+      <w:proofErr w:type="spellStart"/>
+      <w:r>
+        <w:rPr>
+          <w:rFonts w:ascii="Consolas" w:hAnsi="Consolas" w:cs="Consolas"/>
+          <w:b/>
+          <w:bCs/>
+          <w:color w:val="7F0055"/>
+          <w:sz w:val="20"/>
+          <w:szCs w:val="20"/>
+        </w:rPr>
+        <w:t>int</w:t>
+      </w:r>
+      <w:proofErr w:type="spellEnd"/>
+      <w:r>
+        <w:rPr>
+          <w:rFonts w:ascii="Consolas" w:hAnsi="Consolas" w:cs="Consolas"/>
+          <w:color w:val="000000"/>
+          <w:sz w:val="20"/>
+          <w:szCs w:val="20"/>
+        </w:rPr>
+        <w:t xml:space="preserve"> salto, i;</w:t>
+      </w:r>
+    </w:p>
+    <w:p>
+      <w:pPr>
+        <w:autoSpaceDE w:val="0"/>
+        <w:autoSpaceDN w:val="0"/>
+        <w:adjustRightInd w:val="0"/>
+        <w:spacing w:after="0" w:line="240" w:lineRule="auto"/>
+        <w:rPr>
+          <w:rFonts w:ascii="Consolas" w:hAnsi="Consolas" w:cs="Consolas"/>
+          <w:sz w:val="20"/>
+          <w:szCs w:val="20"/>
+        </w:rPr>
+      </w:pPr>
+      <w:r>
+        <w:rPr>
+          <w:rFonts w:ascii="Consolas" w:hAnsi="Consolas" w:cs="Consolas"/>
+          <w:color w:val="000000"/>
+          <w:sz w:val="20"/>
+          <w:szCs w:val="20"/>
+        </w:rPr>
+        <w:t xml:space="preserve">        </w:t>
+      </w:r>
+      <w:proofErr w:type="spellStart"/>
+      <w:r>
+        <w:rPr>
+          <w:rFonts w:ascii="Consolas" w:hAnsi="Consolas" w:cs="Consolas"/>
+          <w:color w:val="000000"/>
+          <w:sz w:val="20"/>
+          <w:szCs w:val="20"/>
+        </w:rPr>
+        <w:t>String</w:t>
+      </w:r>
+      <w:proofErr w:type="spellEnd"/>
+      <w:r>
+        <w:rPr>
+          <w:rFonts w:ascii="Consolas" w:hAnsi="Consolas" w:cs="Consolas"/>
+          <w:color w:val="000000"/>
+          <w:sz w:val="20"/>
+          <w:szCs w:val="20"/>
+        </w:rPr>
+        <w:t xml:space="preserve"> </w:t>
+      </w:r>
+      <w:proofErr w:type="spellStart"/>
+      <w:r>
+        <w:rPr>
+          <w:rFonts w:ascii="Consolas" w:hAnsi="Consolas" w:cs="Consolas"/>
+          <w:color w:val="000000"/>
+          <w:sz w:val="20"/>
+          <w:szCs w:val="20"/>
+        </w:rPr>
+        <w:t>aux</w:t>
+      </w:r>
+      <w:proofErr w:type="spellEnd"/>
+      <w:r>
+        <w:rPr>
+          <w:rFonts w:ascii="Consolas" w:hAnsi="Consolas" w:cs="Consolas"/>
+          <w:color w:val="000000"/>
+          <w:sz w:val="20"/>
+          <w:szCs w:val="20"/>
+        </w:rPr>
+        <w:t>;</w:t>
+      </w:r>
+    </w:p>
+    <w:p>
+      <w:pPr>
+        <w:autoSpaceDE w:val="0"/>
+        <w:autoSpaceDN w:val="0"/>
+        <w:adjustRightInd w:val="0"/>
+        <w:spacing w:after="0" w:line="240" w:lineRule="auto"/>
+        <w:rPr>
+          <w:rFonts w:ascii="Consolas" w:hAnsi="Consolas" w:cs="Consolas"/>
+          <w:sz w:val="20"/>
+          <w:szCs w:val="20"/>
+        </w:rPr>
+      </w:pPr>
+      <w:r>
+        <w:rPr>
+          <w:rFonts w:ascii="Consolas" w:hAnsi="Consolas" w:cs="Consolas"/>
+          <w:color w:val="000000"/>
+          <w:sz w:val="20"/>
+          <w:szCs w:val="20"/>
+        </w:rPr>
+        <w:t xml:space="preserve">        </w:t>
+      </w:r>
+      <w:proofErr w:type="spellStart"/>
+      <w:r>
+        <w:rPr>
+          <w:rFonts w:ascii="Consolas" w:hAnsi="Consolas" w:cs="Consolas"/>
+          <w:b/>
+          <w:bCs/>
+          <w:color w:val="7F0055"/>
+          <w:sz w:val="20"/>
+          <w:szCs w:val="20"/>
+        </w:rPr>
+        <w:t>boolean</w:t>
+      </w:r>
+      <w:proofErr w:type="spellEnd"/>
+      <w:r>
+        <w:rPr>
+          <w:rFonts w:ascii="Consolas" w:hAnsi="Consolas" w:cs="Consolas"/>
+          <w:color w:val="000000"/>
+          <w:sz w:val="20"/>
+          <w:szCs w:val="20"/>
+        </w:rPr>
+        <w:t xml:space="preserve"> cambios;</w:t>
+      </w:r>
+    </w:p>
+    <w:p>
+      <w:pPr>
+        <w:autoSpaceDE w:val="0"/>
+        <w:autoSpaceDN w:val="0"/>
+        <w:adjustRightInd w:val="0"/>
+        <w:spacing w:after="0" w:line="240" w:lineRule="auto"/>
+        <w:rPr>
+          <w:rFonts w:ascii="Consolas" w:hAnsi="Consolas" w:cs="Consolas"/>
+          <w:sz w:val="20"/>
+          <w:szCs w:val="20"/>
+        </w:rPr>
+      </w:pPr>
+      <w:r>
+        <w:rPr>
+          <w:rFonts w:ascii="Consolas" w:hAnsi="Consolas" w:cs="Consolas"/>
+          <w:color w:val="000000"/>
+          <w:sz w:val="20"/>
+          <w:szCs w:val="20"/>
+        </w:rPr>
+        <w:t xml:space="preserve">        </w:t>
+      </w:r>
+      <w:proofErr w:type="spellStart"/>
+      <w:proofErr w:type="gramStart"/>
+      <w:r>
+        <w:rPr>
+          <w:rFonts w:ascii="Consolas" w:hAnsi="Consolas" w:cs="Consolas"/>
+          <w:b/>
+          <w:bCs/>
+          <w:color w:val="7F0055"/>
+          <w:sz w:val="20"/>
+          <w:szCs w:val="20"/>
+        </w:rPr>
+        <w:t>for</w:t>
+      </w:r>
+      <w:proofErr w:type="spellEnd"/>
+      <w:r>
+        <w:rPr>
+          <w:rFonts w:ascii="Consolas" w:hAnsi="Consolas" w:cs="Consolas"/>
+          <w:color w:val="000000"/>
+          <w:sz w:val="20"/>
+          <w:szCs w:val="20"/>
+        </w:rPr>
+        <w:t>(</w:t>
+      </w:r>
+      <w:proofErr w:type="gramEnd"/>
+      <w:r>
+        <w:rPr>
+          <w:rFonts w:ascii="Consolas" w:hAnsi="Consolas" w:cs="Consolas"/>
+          <w:color w:val="000000"/>
+          <w:sz w:val="20"/>
+          <w:szCs w:val="20"/>
+        </w:rPr>
+        <w:t>salto=</w:t>
+      </w:r>
+      <w:proofErr w:type="spellStart"/>
+      <w:r>
+        <w:rPr>
+          <w:rFonts w:ascii="Consolas" w:hAnsi="Consolas" w:cs="Consolas"/>
+          <w:color w:val="000000"/>
+          <w:sz w:val="20"/>
+          <w:szCs w:val="20"/>
+        </w:rPr>
+        <w:t>cadena.length</w:t>
+      </w:r>
+      <w:proofErr w:type="spellEnd"/>
+      <w:r>
+        <w:rPr>
+          <w:rFonts w:ascii="Consolas" w:hAnsi="Consolas" w:cs="Consolas"/>
+          <w:color w:val="000000"/>
+          <w:sz w:val="20"/>
+          <w:szCs w:val="20"/>
+        </w:rPr>
+        <w:t>/2; salto!=0; salto/=2){</w:t>
+      </w:r>
+    </w:p>
+    <w:p>
+      <w:pPr>
+        <w:autoSpaceDE w:val="0"/>
+        <w:autoSpaceDN w:val="0"/>
+        <w:adjustRightInd w:val="0"/>
+        <w:spacing w:after="0" w:line="240" w:lineRule="auto"/>
+        <w:rPr>
+          <w:rFonts w:ascii="Consolas" w:hAnsi="Consolas" w:cs="Consolas"/>
+          <w:sz w:val="20"/>
+          <w:szCs w:val="20"/>
+        </w:rPr>
+      </w:pPr>
+      <w:r>
+        <w:rPr>
+          <w:rFonts w:ascii="Consolas" w:hAnsi="Consolas" w:cs="Consolas"/>
+          <w:color w:val="000000"/>
+          <w:sz w:val="20"/>
+          <w:szCs w:val="20"/>
+        </w:rPr>
+        <w:t xml:space="preserve">            cambios=</w:t>
+      </w:r>
+      <w:r>
+        <w:rPr>
+          <w:rFonts w:ascii="Consolas" w:hAnsi="Consolas" w:cs="Consolas"/>
+          <w:b/>
+          <w:bCs/>
+          <w:color w:val="7F0055"/>
+          <w:sz w:val="20"/>
+          <w:szCs w:val="20"/>
+        </w:rPr>
+        <w:t>true</w:t>
+      </w:r>
+      <w:r>
+        <w:rPr>
+          <w:rFonts w:ascii="Consolas" w:hAnsi="Consolas" w:cs="Consolas"/>
+          <w:color w:val="000000"/>
+          <w:sz w:val="20"/>
+          <w:szCs w:val="20"/>
+        </w:rPr>
+        <w:t>;</w:t>
+      </w:r>
+    </w:p>
+    <w:p>
+      <w:pPr>
+        <w:autoSpaceDE w:val="0"/>
+        <w:autoSpaceDN w:val="0"/>
+        <w:adjustRightInd w:val="0"/>
+        <w:spacing w:after="0" w:line="240" w:lineRule="auto"/>
+        <w:rPr>
+          <w:rFonts w:ascii="Consolas" w:hAnsi="Consolas" w:cs="Consolas"/>
+          <w:sz w:val="20"/>
+          <w:szCs w:val="20"/>
+        </w:rPr>
+      </w:pPr>
+      <w:r>
+        <w:rPr>
+          <w:rFonts w:ascii="Consolas" w:hAnsi="Consolas" w:cs="Consolas"/>
+          <w:color w:val="000000"/>
+          <w:sz w:val="20"/>
+          <w:szCs w:val="20"/>
+        </w:rPr>
+        <w:t xml:space="preserve">            </w:t>
+      </w:r>
+      <w:proofErr w:type="spellStart"/>
+      <w:r>
+        <w:rPr>
+          <w:rFonts w:ascii="Consolas" w:hAnsi="Consolas" w:cs="Consolas"/>
+          <w:b/>
+          <w:bCs/>
+          <w:color w:val="7F0055"/>
+          <w:sz w:val="20"/>
+          <w:szCs w:val="20"/>
+        </w:rPr>
+        <w:t>while</w:t>
+      </w:r>
+      <w:proofErr w:type="spellEnd"/>
+      <w:r>
+        <w:rPr>
+          <w:rFonts w:ascii="Consolas" w:hAnsi="Consolas" w:cs="Consolas"/>
+          <w:color w:val="000000"/>
+          <w:sz w:val="20"/>
+          <w:szCs w:val="20"/>
+        </w:rPr>
+        <w:t>(cambios</w:t>
+      </w:r>
+      <w:proofErr w:type="gramStart"/>
+      <w:r>
+        <w:rPr>
+          <w:rFonts w:ascii="Consolas" w:hAnsi="Consolas" w:cs="Consolas"/>
+          <w:color w:val="000000"/>
+          <w:sz w:val="20"/>
+          <w:szCs w:val="20"/>
+        </w:rPr>
+        <w:t xml:space="preserve">){ </w:t>
+      </w:r>
+      <w:r>
+        <w:rPr>
+          <w:rFonts w:ascii="Consolas" w:hAnsi="Consolas" w:cs="Consolas"/>
+          <w:color w:val="3F7F5F"/>
+          <w:sz w:val="20"/>
+          <w:szCs w:val="20"/>
+        </w:rPr>
+        <w:t>/</w:t>
+      </w:r>
+      <w:proofErr w:type="gramEnd"/>
+      <w:r>
+        <w:rPr>
+          <w:rFonts w:ascii="Consolas" w:hAnsi="Consolas" w:cs="Consolas"/>
+          <w:color w:val="3F7F5F"/>
+          <w:sz w:val="20"/>
+          <w:szCs w:val="20"/>
+        </w:rPr>
+        <w:t xml:space="preserve">/ Mientras se intercambie </w:t>
+      </w:r>
+      <w:proofErr w:type="spellStart"/>
+      <w:r>
+        <w:rPr>
+          <w:rFonts w:ascii="Consolas" w:hAnsi="Consolas" w:cs="Consolas"/>
+          <w:color w:val="3F7F5F"/>
+          <w:sz w:val="20"/>
+          <w:szCs w:val="20"/>
+        </w:rPr>
+        <w:t>algÃºn</w:t>
+      </w:r>
+      <w:proofErr w:type="spellEnd"/>
+      <w:r>
+        <w:rPr>
+          <w:rFonts w:ascii="Consolas" w:hAnsi="Consolas" w:cs="Consolas"/>
+          <w:color w:val="3F7F5F"/>
+          <w:sz w:val="20"/>
+          <w:szCs w:val="20"/>
+        </w:rPr>
+        <w:t xml:space="preserve"> elemento</w:t>
+      </w:r>
+    </w:p>
+    <w:p>
+      <w:pPr>
+        <w:autoSpaceDE w:val="0"/>
+        <w:autoSpaceDN w:val="0"/>
+        <w:adjustRightInd w:val="0"/>
+        <w:spacing w:after="0" w:line="240" w:lineRule="auto"/>
+        <w:rPr>
+          <w:rFonts w:ascii="Consolas" w:hAnsi="Consolas" w:cs="Consolas"/>
+          <w:sz w:val="20"/>
+          <w:szCs w:val="20"/>
+        </w:rPr>
+      </w:pPr>
+      <w:r>
+        <w:rPr>
+          <w:rFonts w:ascii="Consolas" w:hAnsi="Consolas" w:cs="Consolas"/>
+          <w:color w:val="000000"/>
+          <w:sz w:val="20"/>
+          <w:szCs w:val="20"/>
+        </w:rPr>
+        <w:t xml:space="preserve">              cambios=</w:t>
+      </w:r>
+      <w:r>
+        <w:rPr>
+          <w:rFonts w:ascii="Consolas" w:hAnsi="Consolas" w:cs="Consolas"/>
+          <w:b/>
+          <w:bCs/>
+          <w:color w:val="7F0055"/>
+          <w:sz w:val="20"/>
+          <w:szCs w:val="20"/>
+        </w:rPr>
+        <w:t>false</w:t>
+      </w:r>
+      <w:r>
+        <w:rPr>
+          <w:rFonts w:ascii="Consolas" w:hAnsi="Consolas" w:cs="Consolas"/>
+          <w:color w:val="000000"/>
+          <w:sz w:val="20"/>
+          <w:szCs w:val="20"/>
+        </w:rPr>
+        <w:t>;</w:t>
+      </w:r>
+    </w:p>
+    <w:p>
+      <w:pPr>
+        <w:autoSpaceDE w:val="0"/>
+        <w:autoSpaceDN w:val="0"/>
+        <w:adjustRightInd w:val="0"/>
+        <w:spacing w:after="0" w:line="240" w:lineRule="auto"/>
+        <w:rPr>
+          <w:rFonts w:ascii="Consolas" w:hAnsi="Consolas" w:cs="Consolas"/>
+          <w:sz w:val="20"/>
+          <w:szCs w:val="20"/>
+        </w:rPr>
+      </w:pPr>
+      <w:r>
+        <w:rPr>
+          <w:rFonts w:ascii="Consolas" w:hAnsi="Consolas" w:cs="Consolas"/>
+          <w:color w:val="000000"/>
+          <w:sz w:val="20"/>
+          <w:szCs w:val="20"/>
+        </w:rPr>
+        <w:t xml:space="preserve">              </w:t>
+      </w:r>
+      <w:proofErr w:type="spellStart"/>
+      <w:proofErr w:type="gramStart"/>
+      <w:r>
+        <w:rPr>
+          <w:rFonts w:ascii="Consolas" w:hAnsi="Consolas" w:cs="Consolas"/>
+          <w:b/>
+          <w:bCs/>
+          <w:color w:val="7F0055"/>
+          <w:sz w:val="20"/>
+          <w:szCs w:val="20"/>
+        </w:rPr>
+        <w:t>for</w:t>
+      </w:r>
+      <w:proofErr w:type="spellEnd"/>
+      <w:r>
+        <w:rPr>
+          <w:rFonts w:ascii="Consolas" w:hAnsi="Consolas" w:cs="Consolas"/>
+          <w:color w:val="000000"/>
+          <w:sz w:val="20"/>
+          <w:szCs w:val="20"/>
+        </w:rPr>
+        <w:t>(</w:t>
+      </w:r>
+      <w:proofErr w:type="gramEnd"/>
+      <w:r>
+        <w:rPr>
+          <w:rFonts w:ascii="Consolas" w:hAnsi="Consolas" w:cs="Consolas"/>
+          <w:color w:val="000000"/>
+          <w:sz w:val="20"/>
+          <w:szCs w:val="20"/>
+        </w:rPr>
+        <w:t xml:space="preserve">i=salto; i&lt; </w:t>
+      </w:r>
+      <w:proofErr w:type="spellStart"/>
+      <w:r>
+        <w:rPr>
+          <w:rFonts w:ascii="Consolas" w:hAnsi="Consolas" w:cs="Consolas"/>
+          <w:color w:val="000000"/>
+          <w:sz w:val="20"/>
+          <w:szCs w:val="20"/>
+        </w:rPr>
+        <w:t>cadena.length</w:t>
+      </w:r>
+      <w:proofErr w:type="spellEnd"/>
+      <w:r>
+        <w:rPr>
+          <w:rFonts w:ascii="Consolas" w:hAnsi="Consolas" w:cs="Consolas"/>
+          <w:color w:val="000000"/>
+          <w:sz w:val="20"/>
+          <w:szCs w:val="20"/>
+        </w:rPr>
+        <w:t xml:space="preserve">; i++) </w:t>
+      </w:r>
+      <w:r>
+        <w:rPr>
+          <w:rFonts w:ascii="Consolas" w:hAnsi="Consolas" w:cs="Consolas"/>
+          <w:color w:val="3F7F5F"/>
+          <w:sz w:val="20"/>
+          <w:szCs w:val="20"/>
+        </w:rPr>
+        <w:t>// se da una pasada</w:t>
+      </w:r>
+    </w:p>
+    <w:p>
+      <w:pPr>
+        <w:autoSpaceDE w:val="0"/>
+        <w:autoSpaceDN w:val="0"/>
+        <w:adjustRightInd w:val="0"/>
+        <w:spacing w:after="0" w:line="240" w:lineRule="auto"/>
+        <w:rPr>
+          <w:rFonts w:ascii="Consolas" w:hAnsi="Consolas" w:cs="Consolas"/>
+          <w:sz w:val="20"/>
+          <w:szCs w:val="20"/>
+        </w:rPr>
+      </w:pPr>
+      <w:r>
+        <w:rPr>
+          <w:rFonts w:ascii="Consolas" w:hAnsi="Consolas" w:cs="Consolas"/>
+          <w:color w:val="000000"/>
+          <w:sz w:val="20"/>
+          <w:szCs w:val="20"/>
+        </w:rPr>
+        <w:t xml:space="preserve">                </w:t>
+      </w:r>
+      <w:proofErr w:type="spellStart"/>
+      <w:r>
+        <w:rPr>
+          <w:rFonts w:ascii="Consolas" w:hAnsi="Consolas" w:cs="Consolas"/>
+          <w:b/>
+          <w:bCs/>
+          <w:color w:val="7F0055"/>
+          <w:sz w:val="20"/>
+          <w:szCs w:val="20"/>
+        </w:rPr>
+        <w:t>if</w:t>
+      </w:r>
+      <w:proofErr w:type="spellEnd"/>
+      <w:r>
+        <w:rPr>
+          <w:rFonts w:ascii="Consolas" w:hAnsi="Consolas" w:cs="Consolas"/>
+          <w:color w:val="000000"/>
+          <w:sz w:val="20"/>
+          <w:szCs w:val="20"/>
+        </w:rPr>
+        <w:t>(cadena[i-salto</w:t>
+      </w:r>
+      <w:proofErr w:type="gramStart"/>
+      <w:r>
+        <w:rPr>
+          <w:rFonts w:ascii="Consolas" w:hAnsi="Consolas" w:cs="Consolas"/>
+          <w:color w:val="000000"/>
+          <w:sz w:val="20"/>
+          <w:szCs w:val="20"/>
+        </w:rPr>
+        <w:t>].</w:t>
+      </w:r>
+      <w:proofErr w:type="spellStart"/>
+      <w:r>
+        <w:rPr>
+          <w:rFonts w:ascii="Consolas" w:hAnsi="Consolas" w:cs="Consolas"/>
+          <w:color w:val="000000"/>
+          <w:sz w:val="20"/>
+          <w:szCs w:val="20"/>
+        </w:rPr>
+        <w:t>compareTo</w:t>
+      </w:r>
+      <w:proofErr w:type="spellEnd"/>
+      <w:proofErr w:type="gramEnd"/>
+      <w:r>
+        <w:rPr>
+          <w:rFonts w:ascii="Consolas" w:hAnsi="Consolas" w:cs="Consolas"/>
+          <w:color w:val="000000"/>
+          <w:sz w:val="20"/>
+          <w:szCs w:val="20"/>
+        </w:rPr>
+        <w:t xml:space="preserve">(cadena[i])&gt;0){ </w:t>
+      </w:r>
+      <w:r>
+        <w:rPr>
+          <w:rFonts w:ascii="Consolas" w:hAnsi="Consolas" w:cs="Consolas"/>
+          <w:color w:val="3F7F5F"/>
+          <w:sz w:val="20"/>
+          <w:szCs w:val="20"/>
+        </w:rPr>
+        <w:t xml:space="preserve">// y si </w:t>
+      </w:r>
+      <w:proofErr w:type="spellStart"/>
+      <w:r>
+        <w:rPr>
+          <w:rFonts w:ascii="Consolas" w:hAnsi="Consolas" w:cs="Consolas"/>
+          <w:color w:val="3F7F5F"/>
+          <w:sz w:val="20"/>
+          <w:szCs w:val="20"/>
+        </w:rPr>
+        <w:t>estÃ¡n</w:t>
+      </w:r>
+      <w:proofErr w:type="spellEnd"/>
+      <w:r>
+        <w:rPr>
+          <w:rFonts w:ascii="Consolas" w:hAnsi="Consolas" w:cs="Consolas"/>
+          <w:color w:val="3F7F5F"/>
+          <w:sz w:val="20"/>
+          <w:szCs w:val="20"/>
+        </w:rPr>
+        <w:t xml:space="preserve"> desordenados</w:t>
+      </w:r>
+    </w:p>
+    <w:p>
+      <w:pPr>
+        <w:autoSpaceDE w:val="0"/>
+        <w:autoSpaceDN w:val="0"/>
+        <w:adjustRightInd w:val="0"/>
+        <w:spacing w:after="0" w:line="240" w:lineRule="auto"/>
+        <w:rPr>
+          <w:rFonts w:ascii="Consolas" w:hAnsi="Consolas" w:cs="Consolas"/>
+          <w:sz w:val="20"/>
+          <w:szCs w:val="20"/>
+        </w:rPr>
+      </w:pPr>
+      <w:r>
+        <w:rPr>
+          <w:rFonts w:ascii="Consolas" w:hAnsi="Consolas" w:cs="Consolas"/>
+          <w:color w:val="000000"/>
+          <w:sz w:val="20"/>
+          <w:szCs w:val="20"/>
+        </w:rPr>
+        <w:t xml:space="preserve">                    </w:t>
+      </w:r>
+      <w:proofErr w:type="spellStart"/>
+      <w:r>
+        <w:rPr>
+          <w:rFonts w:ascii="Consolas" w:hAnsi="Consolas" w:cs="Consolas"/>
+          <w:color w:val="000000"/>
+          <w:sz w:val="20"/>
+          <w:szCs w:val="20"/>
+        </w:rPr>
+        <w:t>aux</w:t>
+      </w:r>
+      <w:proofErr w:type="spellEnd"/>
+      <w:r>
+        <w:rPr>
+          <w:rFonts w:ascii="Consolas" w:hAnsi="Consolas" w:cs="Consolas"/>
+          <w:color w:val="000000"/>
+          <w:sz w:val="20"/>
+          <w:szCs w:val="20"/>
+        </w:rPr>
+        <w:t xml:space="preserve">=cadena[i]; </w:t>
+      </w:r>
+      <w:r>
+        <w:rPr>
+          <w:rFonts w:ascii="Consolas" w:hAnsi="Consolas" w:cs="Consolas"/>
+          <w:color w:val="3F7F5F"/>
+          <w:sz w:val="20"/>
+          <w:szCs w:val="20"/>
+        </w:rPr>
+        <w:t>// se reordenan</w:t>
+      </w:r>
+    </w:p>
+    <w:p>
+      <w:pPr>
+        <w:autoSpaceDE w:val="0"/>
+        <w:autoSpaceDN w:val="0"/>
+        <w:adjustRightInd w:val="0"/>
+        <w:spacing w:after="0" w:line="240" w:lineRule="auto"/>
+        <w:rPr>
+          <w:rFonts w:ascii="Consolas" w:hAnsi="Consolas" w:cs="Consolas"/>
+          <w:sz w:val="20"/>
+          <w:szCs w:val="20"/>
+        </w:rPr>
+      </w:pPr>
+      <w:r>
+        <w:rPr>
+          <w:rFonts w:ascii="Consolas" w:hAnsi="Consolas" w:cs="Consolas"/>
+          <w:color w:val="000000"/>
+          <w:sz w:val="20"/>
+          <w:szCs w:val="20"/>
+        </w:rPr>
+        <w:t xml:space="preserve">                    cadena[i]=cadena[i-salto];</w:t>
+      </w:r>
+    </w:p>
+    <w:p>
+      <w:pPr>
+        <w:autoSpaceDE w:val="0"/>
+        <w:autoSpaceDN w:val="0"/>
+        <w:adjustRightInd w:val="0"/>
+        <w:spacing w:after="0" w:line="240" w:lineRule="auto"/>
+        <w:rPr>
+          <w:rFonts w:ascii="Consolas" w:hAnsi="Consolas" w:cs="Consolas"/>
+          <w:sz w:val="20"/>
+          <w:szCs w:val="20"/>
+        </w:rPr>
+      </w:pPr>
+      <w:r>
+        <w:rPr>
+          <w:rFonts w:ascii="Consolas" w:hAnsi="Consolas" w:cs="Consolas"/>
+          <w:color w:val="000000"/>
+          <w:sz w:val="20"/>
+          <w:szCs w:val="20"/>
+        </w:rPr>
+        <w:t xml:space="preserve">                    cadena[i-salto]=</w:t>
+      </w:r>
+      <w:proofErr w:type="spellStart"/>
+      <w:r>
+        <w:rPr>
+          <w:rFonts w:ascii="Consolas" w:hAnsi="Consolas" w:cs="Consolas"/>
+          <w:color w:val="000000"/>
+          <w:sz w:val="20"/>
+          <w:szCs w:val="20"/>
+        </w:rPr>
+        <w:t>aux</w:t>
+      </w:r>
+      <w:proofErr w:type="spellEnd"/>
+      <w:r>
+        <w:rPr>
+          <w:rFonts w:ascii="Consolas" w:hAnsi="Consolas" w:cs="Consolas"/>
+          <w:color w:val="000000"/>
+          <w:sz w:val="20"/>
+          <w:szCs w:val="20"/>
+        </w:rPr>
+        <w:t>;</w:t>
+      </w:r>
+    </w:p>
+    <w:p>
+      <w:pPr>
+        <w:autoSpaceDE w:val="0"/>
+        <w:autoSpaceDN w:val="0"/>
+        <w:adjustRightInd w:val="0"/>
+        <w:spacing w:after="0" w:line="240" w:lineRule="auto"/>
+        <w:rPr>
+          <w:rFonts w:ascii="Consolas" w:hAnsi="Consolas" w:cs="Consolas"/>
+          <w:sz w:val="20"/>
+          <w:szCs w:val="20"/>
+        </w:rPr>
+      </w:pPr>
+      <w:r>
+        <w:rPr>
+          <w:rFonts w:ascii="Consolas" w:hAnsi="Consolas" w:cs="Consolas"/>
+          <w:color w:val="000000"/>
+          <w:sz w:val="20"/>
+          <w:szCs w:val="20"/>
+        </w:rPr>
+        <w:t xml:space="preserve">                    cambios=</w:t>
+      </w:r>
+      <w:r>
+        <w:rPr>
+          <w:rFonts w:ascii="Consolas" w:hAnsi="Consolas" w:cs="Consolas"/>
+          <w:b/>
+          <w:bCs/>
+          <w:color w:val="7F0055"/>
+          <w:sz w:val="20"/>
+          <w:szCs w:val="20"/>
+        </w:rPr>
+        <w:t>true</w:t>
+      </w:r>
+      <w:r>
+        <w:rPr>
+          <w:rFonts w:ascii="Consolas" w:hAnsi="Consolas" w:cs="Consolas"/>
+          <w:color w:val="000000"/>
+          <w:sz w:val="20"/>
+          <w:szCs w:val="20"/>
+        </w:rPr>
+        <w:t xml:space="preserve">; </w:t>
+      </w:r>
+      <w:r>
+        <w:rPr>
+          <w:rFonts w:ascii="Consolas" w:hAnsi="Consolas" w:cs="Consolas"/>
+          <w:color w:val="3F7F5F"/>
+          <w:sz w:val="20"/>
+          <w:szCs w:val="20"/>
+        </w:rPr>
+        <w:t>// y se marca como cambio.</w:t>
+      </w:r>
+    </w:p>
+    <w:p>
+      <w:pPr>
+        <w:autoSpaceDE w:val="0"/>
+        <w:autoSpaceDN w:val="0"/>
+        <w:adjustRightInd w:val="0"/>
+        <w:spacing w:after="0" w:line="240" w:lineRule="auto"/>
+        <w:rPr>
+          <w:rFonts w:ascii="Consolas" w:hAnsi="Consolas" w:cs="Consolas"/>
+          <w:sz w:val="20"/>
+          <w:szCs w:val="20"/>
+        </w:rPr>
+      </w:pPr>
+      <w:r>
+        <w:rPr>
+          <w:rFonts w:ascii="Consolas" w:hAnsi="Consolas" w:cs="Consolas"/>
+          <w:color w:val="000000"/>
+          <w:sz w:val="20"/>
+          <w:szCs w:val="20"/>
+        </w:rPr>
+        <w:t xml:space="preserve">                }</w:t>
+      </w:r>
+    </w:p>
+    <w:p>
+      <w:pPr>
+        <w:autoSpaceDE w:val="0"/>
+        <w:autoSpaceDN w:val="0"/>
+        <w:adjustRightInd w:val="0"/>
+        <w:spacing w:after="0" w:line="240" w:lineRule="auto"/>
+        <w:rPr>
+          <w:rFonts w:ascii="Consolas" w:hAnsi="Consolas" w:cs="Consolas"/>
+          <w:sz w:val="20"/>
+          <w:szCs w:val="20"/>
+        </w:rPr>
+      </w:pPr>
+      <w:r>
+        <w:rPr>
+          <w:rFonts w:ascii="Consolas" w:hAnsi="Consolas" w:cs="Consolas"/>
+          <w:color w:val="000000"/>
+          <w:sz w:val="20"/>
+          <w:szCs w:val="20"/>
+        </w:rPr>
+        <w:t xml:space="preserve">            }</w:t>
+      </w:r>
+    </w:p>
+    <w:p>
+      <w:pPr>
+        <w:autoSpaceDE w:val="0"/>
+        <w:autoSpaceDN w:val="0"/>
+        <w:adjustRightInd w:val="0"/>
+        <w:spacing w:after="0" w:line="240" w:lineRule="auto"/>
+        <w:rPr>
+          <w:rFonts w:ascii="Consolas" w:hAnsi="Consolas" w:cs="Consolas"/>
+          <w:sz w:val="20"/>
+          <w:szCs w:val="20"/>
+        </w:rPr>
+      </w:pPr>
+      <w:r>
+        <w:rPr>
+          <w:rFonts w:ascii="Consolas" w:hAnsi="Consolas" w:cs="Consolas"/>
+          <w:color w:val="000000"/>
+          <w:sz w:val="20"/>
+          <w:szCs w:val="20"/>
+        </w:rPr>
+        <w:t xml:space="preserve">        }</w:t>
+      </w:r>
+    </w:p>
+    <w:p>
+      <w:pPr>
+        <w:autoSpaceDE w:val="0"/>
+        <w:autoSpaceDN w:val="0"/>
+        <w:adjustRightInd w:val="0"/>
+        <w:spacing w:after="0" w:line="240" w:lineRule="auto"/>
+        <w:rPr>
+          <w:rFonts w:ascii="Consolas" w:hAnsi="Consolas" w:cs="Consolas"/>
+          <w:sz w:val="20"/>
+          <w:szCs w:val="20"/>
+        </w:rPr>
+      </w:pPr>
+      <w:r>
+        <w:rPr>
+          <w:rFonts w:ascii="Consolas" w:hAnsi="Consolas" w:cs="Consolas"/>
+          <w:color w:val="000000"/>
+          <w:sz w:val="20"/>
+          <w:szCs w:val="20"/>
+        </w:rPr>
+        <w:t xml:space="preserve">        </w:t>
+      </w:r>
+      <w:proofErr w:type="spellStart"/>
+      <w:r>
+        <w:rPr>
+          <w:rFonts w:ascii="Consolas" w:hAnsi="Consolas" w:cs="Consolas"/>
+          <w:b/>
+          <w:bCs/>
+          <w:color w:val="7F0055"/>
+          <w:sz w:val="20"/>
+          <w:szCs w:val="20"/>
+        </w:rPr>
+        <w:t>return</w:t>
+      </w:r>
+      <w:proofErr w:type="spellEnd"/>
+      <w:r>
+        <w:rPr>
+          <w:rFonts w:ascii="Consolas" w:hAnsi="Consolas" w:cs="Consolas"/>
+          <w:color w:val="000000"/>
+          <w:sz w:val="20"/>
+          <w:szCs w:val="20"/>
+        </w:rPr>
+        <w:t xml:space="preserve"> cadena;</w:t>
+      </w:r>
+    </w:p>
+    <w:p>
+      <w:r>
+        <w:rPr>
+          <w:rFonts w:ascii="Consolas" w:hAnsi="Consolas" w:cs="Consolas"/>
+          <w:color w:val="000000"/>
+          <w:sz w:val="20"/>
+          <w:szCs w:val="20"/>
+        </w:rPr>
+        <w:t xml:space="preserve">    }</w:t>
+      </w:r>
+    </w:p>
+    <w:p>
+      <w:r>
+        <w:t xml:space="preserve">Es clara la dependencia de datos. Por tal razón la única estructura es SISD (Single </w:t>
+      </w:r>
+      <w:proofErr w:type="spellStart"/>
+      <w:r>
+        <w:t>Instruction</w:t>
+      </w:r>
+      <w:proofErr w:type="spellEnd"/>
+      <w:r>
+        <w:t xml:space="preserve"> Single Data).</w:t>
+      </w:r>
+    </w:p>
     <w:p/>
     <w:p>
       <w:pPr>
@@ -76,6 +1386,9 @@
       </w:r>
       <w:proofErr w:type="spellStart"/>
       <w:r>
+        <w:rPr>
+          <w:b/>
+        </w:rPr>
         <w:t>BubbleSort</w:t>
       </w:r>
       <w:proofErr w:type="spellEnd"/>
@@ -106,7 +1419,7 @@
                     </pic:cNvPicPr>
                   </pic:nvPicPr>
                   <pic:blipFill>
-                    <a:blip r:embed="rId5">
+                    <a:blip r:embed="rId10">
                       <a:extLst>
                         <a:ext uri="{28A0092B-C50C-407E-A947-70E740481C1C}">
                           <a14:useLocalDpi xmlns:a14="http://schemas.microsoft.com/office/drawing/2010/main" val="0"/>
@@ -140,7 +1453,18 @@
     </w:p>
     <w:p>
       <w:r>
-        <w:t xml:space="preserve">Como este método tiene dependencia de datos, no hay ninguna estructura de instrucciones y datos que permita la implementación en paralelo. La única forma seria con la estructura </w:t>
+        <w:t>Imagen 2.</w:t>
+      </w:r>
+    </w:p>
+    <w:p>
+      <w:r>
+        <w:t>Como este método tiene dependencia de datos, no hay ninguna estructura de instrucciones y datos que permita la implementación en paralelo.</w:t>
+      </w:r>
+    </w:p>
+    <w:p>
+      <w:r>
+        <w:lastRenderedPageBreak/>
+        <w:t xml:space="preserve">La única forma seria con la estructura </w:t>
       </w:r>
       <w:r>
         <w:rPr>
@@ -150,10 +1474,849 @@
       </w:r>
       <w:r>
         <w:t>, pues no hay forma de dividir el arreglo, ya que el ordenamiento se hace de forma secuencial.</w:t>
+      </w:r>
+    </w:p>
+    <w:p>
+      <w:r>
+        <w:t>En el siguiente código se puede apreciar la dependencia de datos.</w:t>
+      </w:r>
+    </w:p>
+    <w:p>
+      <w:pPr>
+        <w:autoSpaceDE w:val="0"/>
+        <w:autoSpaceDN w:val="0"/>
+        <w:adjustRightInd w:val="0"/>
+        <w:spacing w:after="0" w:line="240" w:lineRule="auto"/>
+        <w:rPr>
+          <w:rFonts w:ascii="Consolas" w:hAnsi="Consolas" w:cs="Consolas"/>
+          <w:sz w:val="20"/>
+          <w:szCs w:val="20"/>
+        </w:rPr>
+      </w:pPr>
+      <w:proofErr w:type="spellStart"/>
+      <w:r>
+        <w:rPr>
+          <w:rFonts w:ascii="Consolas" w:hAnsi="Consolas" w:cs="Consolas"/>
+          <w:b/>
+          <w:bCs/>
+          <w:color w:val="7F0055"/>
+          <w:sz w:val="20"/>
+          <w:szCs w:val="20"/>
+        </w:rPr>
+        <w:t>public</w:t>
+      </w:r>
+      <w:proofErr w:type="spellEnd"/>
+      <w:r>
+        <w:rPr>
+          <w:rFonts w:ascii="Consolas" w:hAnsi="Consolas" w:cs="Consolas"/>
+          <w:color w:val="000000"/>
+          <w:sz w:val="20"/>
+          <w:szCs w:val="20"/>
+        </w:rPr>
+        <w:t xml:space="preserve"> </w:t>
+      </w:r>
+      <w:r>
+        <w:rPr>
+          <w:rFonts w:ascii="Consolas" w:hAnsi="Consolas" w:cs="Consolas"/>
+          <w:b/>
+          <w:bCs/>
+          <w:color w:val="7F0055"/>
+          <w:sz w:val="20"/>
+          <w:szCs w:val="20"/>
+        </w:rPr>
+        <w:t>final</w:t>
+      </w:r>
+      <w:r>
+        <w:rPr>
+          <w:rFonts w:ascii="Consolas" w:hAnsi="Consolas" w:cs="Consolas"/>
+          <w:color w:val="000000"/>
+          <w:sz w:val="20"/>
+          <w:szCs w:val="20"/>
+        </w:rPr>
+        <w:t xml:space="preserve"> </w:t>
+      </w:r>
+      <w:proofErr w:type="spellStart"/>
+      <w:proofErr w:type="gramStart"/>
+      <w:r>
+        <w:rPr>
+          <w:rFonts w:ascii="Consolas" w:hAnsi="Consolas" w:cs="Consolas"/>
+          <w:color w:val="000000"/>
+          <w:sz w:val="20"/>
+          <w:szCs w:val="20"/>
+        </w:rPr>
+        <w:t>String</w:t>
+      </w:r>
+      <w:proofErr w:type="spellEnd"/>
+      <w:r>
+        <w:rPr>
+          <w:rFonts w:ascii="Consolas" w:hAnsi="Consolas" w:cs="Consolas"/>
+          <w:color w:val="000000"/>
+          <w:sz w:val="20"/>
+          <w:szCs w:val="20"/>
+        </w:rPr>
+        <w:t>[</w:t>
+      </w:r>
+      <w:proofErr w:type="gramEnd"/>
+      <w:r>
+        <w:rPr>
+          <w:rFonts w:ascii="Consolas" w:hAnsi="Consolas" w:cs="Consolas"/>
+          <w:color w:val="000000"/>
+          <w:sz w:val="20"/>
+          <w:szCs w:val="20"/>
+        </w:rPr>
+        <w:t xml:space="preserve">] </w:t>
+      </w:r>
+      <w:proofErr w:type="spellStart"/>
+      <w:r>
+        <w:rPr>
+          <w:rFonts w:ascii="Consolas" w:hAnsi="Consolas" w:cs="Consolas"/>
+          <w:color w:val="000000"/>
+          <w:sz w:val="20"/>
+          <w:szCs w:val="20"/>
+        </w:rPr>
+        <w:t>sort</w:t>
+      </w:r>
+      <w:proofErr w:type="spellEnd"/>
+      <w:r>
+        <w:rPr>
+          <w:rFonts w:ascii="Consolas" w:hAnsi="Consolas" w:cs="Consolas"/>
+          <w:color w:val="000000"/>
+          <w:sz w:val="20"/>
+          <w:szCs w:val="20"/>
+        </w:rPr>
+        <w:t>(</w:t>
+      </w:r>
+      <w:r>
+        <w:rPr>
+          <w:rFonts w:ascii="Consolas" w:hAnsi="Consolas" w:cs="Consolas"/>
+          <w:b/>
+          <w:bCs/>
+          <w:color w:val="7F0055"/>
+          <w:sz w:val="20"/>
+          <w:szCs w:val="20"/>
+        </w:rPr>
+        <w:t>final</w:t>
+      </w:r>
+      <w:r>
+        <w:rPr>
+          <w:rFonts w:ascii="Consolas" w:hAnsi="Consolas" w:cs="Consolas"/>
+          <w:color w:val="000000"/>
+          <w:sz w:val="20"/>
+          <w:szCs w:val="20"/>
+        </w:rPr>
+        <w:t xml:space="preserve"> </w:t>
+      </w:r>
+      <w:proofErr w:type="spellStart"/>
+      <w:r>
+        <w:rPr>
+          <w:rFonts w:ascii="Consolas" w:hAnsi="Consolas" w:cs="Consolas"/>
+          <w:color w:val="000000"/>
+          <w:sz w:val="20"/>
+          <w:szCs w:val="20"/>
+        </w:rPr>
+        <w:t>String</w:t>
+      </w:r>
+      <w:proofErr w:type="spellEnd"/>
+      <w:r>
+        <w:rPr>
+          <w:rFonts w:ascii="Consolas" w:hAnsi="Consolas" w:cs="Consolas"/>
+          <w:color w:val="000000"/>
+          <w:sz w:val="20"/>
+          <w:szCs w:val="20"/>
+        </w:rPr>
+        <w:t>[] cadena)</w:t>
+      </w:r>
+    </w:p>
+    <w:p>
+      <w:pPr>
+        <w:autoSpaceDE w:val="0"/>
+        <w:autoSpaceDN w:val="0"/>
+        <w:adjustRightInd w:val="0"/>
+        <w:spacing w:after="0" w:line="240" w:lineRule="auto"/>
+        <w:rPr>
+          <w:rFonts w:ascii="Consolas" w:hAnsi="Consolas" w:cs="Consolas"/>
+          <w:sz w:val="20"/>
+          <w:szCs w:val="20"/>
+        </w:rPr>
+      </w:pPr>
+      <w:r>
+        <w:rPr>
+          <w:rFonts w:ascii="Consolas" w:hAnsi="Consolas" w:cs="Consolas"/>
+          <w:color w:val="000000"/>
+          <w:sz w:val="20"/>
+          <w:szCs w:val="20"/>
+        </w:rPr>
+        <w:t xml:space="preserve">    {</w:t>
+      </w:r>
+    </w:p>
+    <w:p>
+      <w:pPr>
+        <w:autoSpaceDE w:val="0"/>
+        <w:autoSpaceDN w:val="0"/>
+        <w:adjustRightInd w:val="0"/>
+        <w:spacing w:after="0" w:line="240" w:lineRule="auto"/>
+        <w:rPr>
+          <w:rFonts w:ascii="Consolas" w:hAnsi="Consolas" w:cs="Consolas"/>
+          <w:sz w:val="20"/>
+          <w:szCs w:val="20"/>
+        </w:rPr>
+      </w:pPr>
+      <w:r>
+        <w:rPr>
+          <w:rFonts w:ascii="Consolas" w:hAnsi="Consolas" w:cs="Consolas"/>
+          <w:color w:val="000000"/>
+          <w:sz w:val="20"/>
+          <w:szCs w:val="20"/>
+        </w:rPr>
+        <w:t xml:space="preserve">    </w:t>
+      </w:r>
+      <w:r>
+        <w:rPr>
+          <w:rFonts w:ascii="Consolas" w:hAnsi="Consolas" w:cs="Consolas"/>
+          <w:color w:val="000000"/>
+          <w:sz w:val="20"/>
+          <w:szCs w:val="20"/>
+        </w:rPr>
+        <w:tab/>
+      </w:r>
+      <w:proofErr w:type="spellStart"/>
+      <w:r>
+        <w:rPr>
+          <w:rFonts w:ascii="Consolas" w:hAnsi="Consolas" w:cs="Consolas"/>
+          <w:b/>
+          <w:bCs/>
+          <w:color w:val="7F0055"/>
+          <w:sz w:val="20"/>
+          <w:szCs w:val="20"/>
+        </w:rPr>
+        <w:t>int</w:t>
+      </w:r>
+      <w:proofErr w:type="spellEnd"/>
+      <w:r>
+        <w:rPr>
+          <w:rFonts w:ascii="Consolas" w:hAnsi="Consolas" w:cs="Consolas"/>
+          <w:color w:val="000000"/>
+          <w:sz w:val="20"/>
+          <w:szCs w:val="20"/>
+        </w:rPr>
+        <w:t xml:space="preserve"> n = </w:t>
+      </w:r>
+      <w:proofErr w:type="spellStart"/>
+      <w:proofErr w:type="gramStart"/>
+      <w:r>
+        <w:rPr>
+          <w:rFonts w:ascii="Consolas" w:hAnsi="Consolas" w:cs="Consolas"/>
+          <w:color w:val="000000"/>
+          <w:sz w:val="20"/>
+          <w:szCs w:val="20"/>
+        </w:rPr>
+        <w:t>cadena.length</w:t>
+      </w:r>
+      <w:proofErr w:type="spellEnd"/>
+      <w:proofErr w:type="gramEnd"/>
+      <w:r>
+        <w:rPr>
+          <w:rFonts w:ascii="Consolas" w:hAnsi="Consolas" w:cs="Consolas"/>
+          <w:color w:val="000000"/>
+          <w:sz w:val="20"/>
+          <w:szCs w:val="20"/>
+        </w:rPr>
+        <w:t>;</w:t>
+      </w:r>
+    </w:p>
+    <w:p>
+      <w:pPr>
+        <w:autoSpaceDE w:val="0"/>
+        <w:autoSpaceDN w:val="0"/>
+        <w:adjustRightInd w:val="0"/>
+        <w:spacing w:after="0" w:line="240" w:lineRule="auto"/>
+        <w:rPr>
+          <w:rFonts w:ascii="Consolas" w:hAnsi="Consolas" w:cs="Consolas"/>
+          <w:sz w:val="20"/>
+          <w:szCs w:val="20"/>
+        </w:rPr>
+      </w:pPr>
+      <w:r>
+        <w:rPr>
+          <w:rFonts w:ascii="Consolas" w:hAnsi="Consolas" w:cs="Consolas"/>
+          <w:color w:val="000000"/>
+          <w:sz w:val="20"/>
+          <w:szCs w:val="20"/>
+        </w:rPr>
+        <w:t xml:space="preserve">      </w:t>
+      </w:r>
+      <w:proofErr w:type="spellStart"/>
+      <w:r>
+        <w:rPr>
+          <w:rFonts w:ascii="Consolas" w:hAnsi="Consolas" w:cs="Consolas"/>
+          <w:color w:val="000000"/>
+          <w:sz w:val="20"/>
+          <w:szCs w:val="20"/>
+        </w:rPr>
+        <w:t>String</w:t>
+      </w:r>
+      <w:proofErr w:type="spellEnd"/>
+      <w:r>
+        <w:rPr>
+          <w:rFonts w:ascii="Consolas" w:hAnsi="Consolas" w:cs="Consolas"/>
+          <w:color w:val="000000"/>
+          <w:sz w:val="20"/>
+          <w:szCs w:val="20"/>
+        </w:rPr>
+        <w:t xml:space="preserve"> </w:t>
+      </w:r>
+      <w:proofErr w:type="spellStart"/>
+      <w:r>
+        <w:rPr>
+          <w:rFonts w:ascii="Consolas" w:hAnsi="Consolas" w:cs="Consolas"/>
+          <w:color w:val="000000"/>
+          <w:sz w:val="20"/>
+          <w:szCs w:val="20"/>
+        </w:rPr>
+        <w:t>temp</w:t>
+      </w:r>
+      <w:proofErr w:type="spellEnd"/>
+      <w:r>
+        <w:rPr>
+          <w:rFonts w:ascii="Consolas" w:hAnsi="Consolas" w:cs="Consolas"/>
+          <w:color w:val="000000"/>
+          <w:sz w:val="20"/>
+          <w:szCs w:val="20"/>
+        </w:rPr>
+        <w:t xml:space="preserve"> = </w:t>
+      </w:r>
+      <w:r>
+        <w:rPr>
+          <w:rFonts w:ascii="Consolas" w:hAnsi="Consolas" w:cs="Consolas"/>
+          <w:color w:val="2A00FF"/>
+          <w:sz w:val="20"/>
+          <w:szCs w:val="20"/>
+        </w:rPr>
+        <w:t>""</w:t>
+      </w:r>
+      <w:r>
+        <w:rPr>
+          <w:rFonts w:ascii="Consolas" w:hAnsi="Consolas" w:cs="Consolas"/>
+          <w:color w:val="000000"/>
+          <w:sz w:val="20"/>
+          <w:szCs w:val="20"/>
+        </w:rPr>
+        <w:t>;</w:t>
+      </w:r>
+    </w:p>
+    <w:p>
+      <w:pPr>
+        <w:autoSpaceDE w:val="0"/>
+        <w:autoSpaceDN w:val="0"/>
+        <w:adjustRightInd w:val="0"/>
+        <w:spacing w:after="0" w:line="240" w:lineRule="auto"/>
+        <w:rPr>
+          <w:rFonts w:ascii="Consolas" w:hAnsi="Consolas" w:cs="Consolas"/>
+          <w:sz w:val="20"/>
+          <w:szCs w:val="20"/>
+        </w:rPr>
+      </w:pPr>
+      <w:r>
+        <w:rPr>
+          <w:rFonts w:ascii="Consolas" w:hAnsi="Consolas" w:cs="Consolas"/>
+          <w:color w:val="000000"/>
+          <w:sz w:val="20"/>
+          <w:szCs w:val="20"/>
+        </w:rPr>
+        <w:t xml:space="preserve">      </w:t>
+      </w:r>
+      <w:proofErr w:type="spellStart"/>
+      <w:proofErr w:type="gramStart"/>
+      <w:r>
+        <w:rPr>
+          <w:rFonts w:ascii="Consolas" w:hAnsi="Consolas" w:cs="Consolas"/>
+          <w:b/>
+          <w:bCs/>
+          <w:color w:val="7F0055"/>
+          <w:sz w:val="20"/>
+          <w:szCs w:val="20"/>
+        </w:rPr>
+        <w:t>for</w:t>
+      </w:r>
+      <w:proofErr w:type="spellEnd"/>
+      <w:r>
+        <w:rPr>
+          <w:rFonts w:ascii="Consolas" w:hAnsi="Consolas" w:cs="Consolas"/>
+          <w:color w:val="000000"/>
+          <w:sz w:val="20"/>
+          <w:szCs w:val="20"/>
+        </w:rPr>
+        <w:t>(</w:t>
+      </w:r>
+      <w:proofErr w:type="spellStart"/>
+      <w:proofErr w:type="gramEnd"/>
+      <w:r>
+        <w:rPr>
+          <w:rFonts w:ascii="Consolas" w:hAnsi="Consolas" w:cs="Consolas"/>
+          <w:b/>
+          <w:bCs/>
+          <w:color w:val="7F0055"/>
+          <w:sz w:val="20"/>
+          <w:szCs w:val="20"/>
+        </w:rPr>
+        <w:t>int</w:t>
+      </w:r>
+      <w:proofErr w:type="spellEnd"/>
+      <w:r>
+        <w:rPr>
+          <w:rFonts w:ascii="Consolas" w:hAnsi="Consolas" w:cs="Consolas"/>
+          <w:color w:val="000000"/>
+          <w:sz w:val="20"/>
+          <w:szCs w:val="20"/>
+        </w:rPr>
+        <w:t xml:space="preserve"> i=0; i &lt; n; i++){</w:t>
+      </w:r>
+    </w:p>
+    <w:p>
+      <w:pPr>
+        <w:autoSpaceDE w:val="0"/>
+        <w:autoSpaceDN w:val="0"/>
+        <w:adjustRightInd w:val="0"/>
+        <w:spacing w:after="0" w:line="240" w:lineRule="auto"/>
+        <w:rPr>
+          <w:rFonts w:ascii="Consolas" w:hAnsi="Consolas" w:cs="Consolas"/>
+          <w:sz w:val="20"/>
+          <w:szCs w:val="20"/>
+        </w:rPr>
+      </w:pPr>
+      <w:r>
+        <w:rPr>
+          <w:rFonts w:ascii="Consolas" w:hAnsi="Consolas" w:cs="Consolas"/>
+          <w:color w:val="000000"/>
+          <w:sz w:val="20"/>
+          <w:szCs w:val="20"/>
+        </w:rPr>
+        <w:t xml:space="preserve">             </w:t>
+      </w:r>
+      <w:proofErr w:type="spellStart"/>
+      <w:proofErr w:type="gramStart"/>
+      <w:r>
+        <w:rPr>
+          <w:rFonts w:ascii="Consolas" w:hAnsi="Consolas" w:cs="Consolas"/>
+          <w:b/>
+          <w:bCs/>
+          <w:color w:val="7F0055"/>
+          <w:sz w:val="20"/>
+          <w:szCs w:val="20"/>
+        </w:rPr>
+        <w:t>for</w:t>
+      </w:r>
+      <w:proofErr w:type="spellEnd"/>
+      <w:r>
+        <w:rPr>
+          <w:rFonts w:ascii="Consolas" w:hAnsi="Consolas" w:cs="Consolas"/>
+          <w:color w:val="000000"/>
+          <w:sz w:val="20"/>
+          <w:szCs w:val="20"/>
+        </w:rPr>
+        <w:t>(</w:t>
+      </w:r>
+      <w:proofErr w:type="spellStart"/>
+      <w:proofErr w:type="gramEnd"/>
+      <w:r>
+        <w:rPr>
+          <w:rFonts w:ascii="Consolas" w:hAnsi="Consolas" w:cs="Consolas"/>
+          <w:b/>
+          <w:bCs/>
+          <w:color w:val="7F0055"/>
+          <w:sz w:val="20"/>
+          <w:szCs w:val="20"/>
+        </w:rPr>
+        <w:t>int</w:t>
+      </w:r>
+      <w:proofErr w:type="spellEnd"/>
+      <w:r>
+        <w:rPr>
+          <w:rFonts w:ascii="Consolas" w:hAnsi="Consolas" w:cs="Consolas"/>
+          <w:color w:val="000000"/>
+          <w:sz w:val="20"/>
+          <w:szCs w:val="20"/>
+        </w:rPr>
+        <w:t xml:space="preserve"> j=1; j &lt; (n-i); </w:t>
+      </w:r>
+      <w:proofErr w:type="spellStart"/>
+      <w:r>
+        <w:rPr>
+          <w:rFonts w:ascii="Consolas" w:hAnsi="Consolas" w:cs="Consolas"/>
+          <w:color w:val="000000"/>
+          <w:sz w:val="20"/>
+          <w:szCs w:val="20"/>
+        </w:rPr>
+        <w:t>j++</w:t>
+      </w:r>
+      <w:proofErr w:type="spellEnd"/>
+      <w:r>
+        <w:rPr>
+          <w:rFonts w:ascii="Consolas" w:hAnsi="Consolas" w:cs="Consolas"/>
+          <w:color w:val="000000"/>
+          <w:sz w:val="20"/>
+          <w:szCs w:val="20"/>
+        </w:rPr>
+        <w:t>)</w:t>
+      </w:r>
+    </w:p>
+    <w:p>
+      <w:pPr>
+        <w:autoSpaceDE w:val="0"/>
+        <w:autoSpaceDN w:val="0"/>
+        <w:adjustRightInd w:val="0"/>
+        <w:spacing w:after="0" w:line="240" w:lineRule="auto"/>
+        <w:rPr>
+          <w:rFonts w:ascii="Consolas" w:hAnsi="Consolas" w:cs="Consolas"/>
+          <w:sz w:val="20"/>
+          <w:szCs w:val="20"/>
+        </w:rPr>
+      </w:pPr>
+      <w:r>
+        <w:rPr>
+          <w:rFonts w:ascii="Consolas" w:hAnsi="Consolas" w:cs="Consolas"/>
+          <w:color w:val="000000"/>
+          <w:sz w:val="20"/>
+          <w:szCs w:val="20"/>
+        </w:rPr>
+        <w:t xml:space="preserve">                      </w:t>
+      </w:r>
+      <w:proofErr w:type="spellStart"/>
+      <w:proofErr w:type="gramStart"/>
+      <w:r>
+        <w:rPr>
+          <w:rFonts w:ascii="Consolas" w:hAnsi="Consolas" w:cs="Consolas"/>
+          <w:b/>
+          <w:bCs/>
+          <w:color w:val="7F0055"/>
+          <w:sz w:val="20"/>
+          <w:szCs w:val="20"/>
+        </w:rPr>
+        <w:t>if</w:t>
+      </w:r>
+      <w:proofErr w:type="spellEnd"/>
+      <w:r>
+        <w:rPr>
+          <w:rFonts w:ascii="Consolas" w:hAnsi="Consolas" w:cs="Consolas"/>
+          <w:color w:val="000000"/>
+          <w:sz w:val="20"/>
+          <w:szCs w:val="20"/>
+        </w:rPr>
+        <w:t>( cadena</w:t>
+      </w:r>
+      <w:proofErr w:type="gramEnd"/>
+      <w:r>
+        <w:rPr>
+          <w:rFonts w:ascii="Consolas" w:hAnsi="Consolas" w:cs="Consolas"/>
+          <w:color w:val="000000"/>
+          <w:sz w:val="20"/>
+          <w:szCs w:val="20"/>
+        </w:rPr>
+        <w:t>[j-1].</w:t>
+      </w:r>
+      <w:proofErr w:type="spellStart"/>
+      <w:r>
+        <w:rPr>
+          <w:rFonts w:ascii="Consolas" w:hAnsi="Consolas" w:cs="Consolas"/>
+          <w:color w:val="000000"/>
+          <w:sz w:val="20"/>
+          <w:szCs w:val="20"/>
+        </w:rPr>
+        <w:t>compareTo</w:t>
+      </w:r>
+      <w:proofErr w:type="spellEnd"/>
+      <w:r>
+        <w:rPr>
+          <w:rFonts w:ascii="Consolas" w:hAnsi="Consolas" w:cs="Consolas"/>
+          <w:color w:val="000000"/>
+          <w:sz w:val="20"/>
+          <w:szCs w:val="20"/>
+        </w:rPr>
+        <w:t>(cadena[j]) &gt; 0){</w:t>
+      </w:r>
+    </w:p>
+    <w:p>
+      <w:pPr>
+        <w:autoSpaceDE w:val="0"/>
+        <w:autoSpaceDN w:val="0"/>
+        <w:adjustRightInd w:val="0"/>
+        <w:spacing w:after="0" w:line="240" w:lineRule="auto"/>
+        <w:rPr>
+          <w:rFonts w:ascii="Consolas" w:hAnsi="Consolas" w:cs="Consolas"/>
+          <w:sz w:val="20"/>
+          <w:szCs w:val="20"/>
+        </w:rPr>
+      </w:pPr>
+      <w:r>
+        <w:rPr>
+          <w:rFonts w:ascii="Consolas" w:hAnsi="Consolas" w:cs="Consolas"/>
+          <w:color w:val="000000"/>
+          <w:sz w:val="20"/>
+          <w:szCs w:val="20"/>
+        </w:rPr>
+        <w:t xml:space="preserve">                             </w:t>
+      </w:r>
+      <w:r>
+        <w:rPr>
+          <w:rFonts w:ascii="Consolas" w:hAnsi="Consolas" w:cs="Consolas"/>
+          <w:color w:val="3F7F5F"/>
+          <w:sz w:val="20"/>
+          <w:szCs w:val="20"/>
+        </w:rPr>
+        <w:t xml:space="preserve">//swap </w:t>
+      </w:r>
+      <w:proofErr w:type="spellStart"/>
+      <w:r>
+        <w:rPr>
+          <w:rFonts w:ascii="Consolas" w:hAnsi="Consolas" w:cs="Consolas"/>
+          <w:color w:val="3F7F5F"/>
+          <w:sz w:val="20"/>
+          <w:szCs w:val="20"/>
+        </w:rPr>
+        <w:t>elements</w:t>
+      </w:r>
+      <w:proofErr w:type="spellEnd"/>
+    </w:p>
+    <w:p>
+      <w:pPr>
+        <w:autoSpaceDE w:val="0"/>
+        <w:autoSpaceDN w:val="0"/>
+        <w:adjustRightInd w:val="0"/>
+        <w:spacing w:after="0" w:line="240" w:lineRule="auto"/>
+        <w:rPr>
+          <w:rFonts w:ascii="Consolas" w:hAnsi="Consolas" w:cs="Consolas"/>
+          <w:sz w:val="20"/>
+          <w:szCs w:val="20"/>
+        </w:rPr>
+      </w:pPr>
+      <w:r>
+        <w:rPr>
+          <w:rFonts w:ascii="Consolas" w:hAnsi="Consolas" w:cs="Consolas"/>
+          <w:color w:val="000000"/>
+          <w:sz w:val="20"/>
+          <w:szCs w:val="20"/>
+        </w:rPr>
+        <w:t xml:space="preserve">                             </w:t>
+      </w:r>
+      <w:proofErr w:type="spellStart"/>
+      <w:r>
+        <w:rPr>
+          <w:rFonts w:ascii="Consolas" w:hAnsi="Consolas" w:cs="Consolas"/>
+          <w:color w:val="000000"/>
+          <w:sz w:val="20"/>
+          <w:szCs w:val="20"/>
+        </w:rPr>
+        <w:t>temp</w:t>
+      </w:r>
+      <w:proofErr w:type="spellEnd"/>
+      <w:r>
+        <w:rPr>
+          <w:rFonts w:ascii="Consolas" w:hAnsi="Consolas" w:cs="Consolas"/>
+          <w:color w:val="000000"/>
+          <w:sz w:val="20"/>
+          <w:szCs w:val="20"/>
+        </w:rPr>
+        <w:t xml:space="preserve"> = cadena[j-1];</w:t>
+      </w:r>
+    </w:p>
+    <w:p>
+      <w:pPr>
+        <w:autoSpaceDE w:val="0"/>
+        <w:autoSpaceDN w:val="0"/>
+        <w:adjustRightInd w:val="0"/>
+        <w:spacing w:after="0" w:line="240" w:lineRule="auto"/>
+        <w:rPr>
+          <w:rFonts w:ascii="Consolas" w:hAnsi="Consolas" w:cs="Consolas"/>
+          <w:sz w:val="20"/>
+          <w:szCs w:val="20"/>
+        </w:rPr>
+      </w:pPr>
+      <w:r>
+        <w:rPr>
+          <w:rFonts w:ascii="Consolas" w:hAnsi="Consolas" w:cs="Consolas"/>
+          <w:color w:val="000000"/>
+          <w:sz w:val="20"/>
+          <w:szCs w:val="20"/>
+        </w:rPr>
+        <w:t xml:space="preserve">                             cadena[j-1] = cadena[j];</w:t>
+      </w:r>
+    </w:p>
+    <w:p>
+      <w:pPr>
+        <w:autoSpaceDE w:val="0"/>
+        <w:autoSpaceDN w:val="0"/>
+        <w:adjustRightInd w:val="0"/>
+        <w:spacing w:after="0" w:line="240" w:lineRule="auto"/>
+        <w:rPr>
+          <w:rFonts w:ascii="Consolas" w:hAnsi="Consolas" w:cs="Consolas"/>
+          <w:sz w:val="20"/>
+          <w:szCs w:val="20"/>
+        </w:rPr>
+      </w:pPr>
+      <w:r>
+        <w:rPr>
+          <w:rFonts w:ascii="Consolas" w:hAnsi="Consolas" w:cs="Consolas"/>
+          <w:color w:val="000000"/>
+          <w:sz w:val="20"/>
+          <w:szCs w:val="20"/>
+        </w:rPr>
+        <w:t xml:space="preserve">                             cadena[j] = </w:t>
+      </w:r>
+      <w:proofErr w:type="spellStart"/>
+      <w:r>
+        <w:rPr>
+          <w:rFonts w:ascii="Consolas" w:hAnsi="Consolas" w:cs="Consolas"/>
+          <w:color w:val="000000"/>
+          <w:sz w:val="20"/>
+          <w:szCs w:val="20"/>
+        </w:rPr>
+        <w:t>temp</w:t>
+      </w:r>
+      <w:proofErr w:type="spellEnd"/>
+      <w:r>
+        <w:rPr>
+          <w:rFonts w:ascii="Consolas" w:hAnsi="Consolas" w:cs="Consolas"/>
+          <w:color w:val="000000"/>
+          <w:sz w:val="20"/>
+          <w:szCs w:val="20"/>
+        </w:rPr>
+        <w:t>;</w:t>
+      </w:r>
+    </w:p>
+    <w:p>
+      <w:pPr>
+        <w:autoSpaceDE w:val="0"/>
+        <w:autoSpaceDN w:val="0"/>
+        <w:adjustRightInd w:val="0"/>
+        <w:spacing w:after="0" w:line="240" w:lineRule="auto"/>
+        <w:rPr>
+          <w:rFonts w:ascii="Consolas" w:hAnsi="Consolas" w:cs="Consolas"/>
+          <w:sz w:val="20"/>
+          <w:szCs w:val="20"/>
+        </w:rPr>
+      </w:pPr>
+      <w:r>
+        <w:rPr>
+          <w:rFonts w:ascii="Consolas" w:hAnsi="Consolas" w:cs="Consolas"/>
+          <w:color w:val="000000"/>
+          <w:sz w:val="20"/>
+          <w:szCs w:val="20"/>
+        </w:rPr>
+        <w:t xml:space="preserve">                       }</w:t>
+      </w:r>
+    </w:p>
+    <w:p>
+      <w:pPr>
+        <w:autoSpaceDE w:val="0"/>
+        <w:autoSpaceDN w:val="0"/>
+        <w:adjustRightInd w:val="0"/>
+        <w:spacing w:after="0" w:line="240" w:lineRule="auto"/>
+        <w:rPr>
+          <w:rFonts w:ascii="Consolas" w:hAnsi="Consolas" w:cs="Consolas"/>
+          <w:sz w:val="20"/>
+          <w:szCs w:val="20"/>
+        </w:rPr>
+      </w:pPr>
+      <w:r>
+        <w:rPr>
+          <w:rFonts w:ascii="Consolas" w:hAnsi="Consolas" w:cs="Consolas"/>
+          <w:color w:val="000000"/>
+          <w:sz w:val="20"/>
+          <w:szCs w:val="20"/>
+        </w:rPr>
+        <w:t xml:space="preserve">      }</w:t>
+      </w:r>
+    </w:p>
+    <w:p>
+      <w:pPr>
+        <w:autoSpaceDE w:val="0"/>
+        <w:autoSpaceDN w:val="0"/>
+        <w:adjustRightInd w:val="0"/>
+        <w:spacing w:after="0" w:line="240" w:lineRule="auto"/>
+        <w:rPr>
+          <w:rFonts w:ascii="Consolas" w:hAnsi="Consolas" w:cs="Consolas"/>
+          <w:sz w:val="20"/>
+          <w:szCs w:val="20"/>
+        </w:rPr>
+      </w:pPr>
+      <w:r>
+        <w:rPr>
+          <w:rFonts w:ascii="Consolas" w:hAnsi="Consolas" w:cs="Consolas"/>
+          <w:color w:val="000000"/>
+          <w:sz w:val="20"/>
+          <w:szCs w:val="20"/>
+        </w:rPr>
+        <w:t xml:space="preserve">      </w:t>
+      </w:r>
+      <w:proofErr w:type="spellStart"/>
+      <w:r>
+        <w:rPr>
+          <w:rFonts w:ascii="Consolas" w:hAnsi="Consolas" w:cs="Consolas"/>
+          <w:b/>
+          <w:bCs/>
+          <w:color w:val="7F0055"/>
+          <w:sz w:val="20"/>
+          <w:szCs w:val="20"/>
+        </w:rPr>
+        <w:t>return</w:t>
+      </w:r>
+      <w:proofErr w:type="spellEnd"/>
+      <w:r>
+        <w:rPr>
+          <w:rFonts w:ascii="Consolas" w:hAnsi="Consolas" w:cs="Consolas"/>
+          <w:color w:val="000000"/>
+          <w:sz w:val="20"/>
+          <w:szCs w:val="20"/>
+        </w:rPr>
+        <w:t xml:space="preserve"> cadena;</w:t>
+      </w:r>
+    </w:p>
+    <w:p>
+      <w:r>
+        <w:rPr>
+          <w:rFonts w:ascii="Consolas" w:hAnsi="Consolas" w:cs="Consolas"/>
+          <w:color w:val="000000"/>
+          <w:sz w:val="20"/>
+          <w:szCs w:val="20"/>
+        </w:rPr>
+        <w:t xml:space="preserve">    }</w:t>
+      </w:r>
+    </w:p>
+    <w:p>
+      <w:r>
+        <w:t>No hay forma de dividir el problema y efectuar ninguna estrategia en paralelo.</w:t>
       </w:r>
       <w:bookmarkStart w:id="0" w:name="_GoBack"/>
       <w:bookmarkEnd w:id="0"/>
     </w:p>
+    <w:p>
+      <w:r>
+        <w:t xml:space="preserve">Si efectuamos cualquier tipo de división de los archivos para ordenar por partes, al momento de intentar unir los fragmentos, el método </w:t>
+      </w:r>
+      <w:proofErr w:type="spellStart"/>
+      <w:r>
+        <w:rPr>
+          <w:b/>
+        </w:rPr>
+        <w:t>BubbleSort</w:t>
+      </w:r>
+      <w:proofErr w:type="spellEnd"/>
+      <w:r>
+        <w:t xml:space="preserve"> lo que hará será recorrer nuevamente todo el vector para ordenarlo. Por tal razón, el algoritmo </w:t>
+      </w:r>
+      <w:proofErr w:type="spellStart"/>
+      <w:r>
+        <w:rPr>
+          <w:b/>
+        </w:rPr>
+        <w:t>BubbleSort</w:t>
+      </w:r>
+      <w:proofErr w:type="spellEnd"/>
+      <w:r>
+        <w:t xml:space="preserve"> no es posible desplegarlo de forma distribuida.</w:t>
+      </w:r>
+    </w:p>
+    <w:p/>
     <w:sectPr>
       <w:pgSz w:w="12240" w:h="15840"/>
       <w:pgMar w:top="1417" w:right="1701" w:bottom="1417" w:left="1701" w:header="708" w:footer="708" w:gutter="0"/>

</xml_diff>